<commit_message>
Update 15_Ficha de indicadores - razão de habilitados.docx
</commit_message>
<xml_diff>
--- a/01_indicadores/Fichas revisadas pelo Gilson/15_Ficha de indicadores - razão de habilitados.docx
+++ b/01_indicadores/Fichas revisadas pelo Gilson/15_Ficha de indicadores - razão de habilitados.docx
@@ -2447,6 +2447,7 @@
             <w:docPart w:val="7ACE19DE6AF24DFBBFB71951D4398D3B"/>
           </w:placeholder>
         </w:sdtPr>
+        <w:sdtEndPr/>
         <w:sdtContent>
           <w:r>
             <w:rPr>
@@ -2491,6 +2492,7 @@
             <w:docPart w:val="7ACE19DE6AF24DFBBFB71951D4398D3B"/>
           </w:placeholder>
         </w:sdtPr>
+        <w:sdtEndPr/>
         <w:sdtContent>
           <w:r>
             <w:rPr>
@@ -3862,7 +3864,23 @@
                 <w:rFonts w:ascii="Amsi Pro SemiBold" w:hAnsi="Amsi Pro SemiBold"/>
                 <w:color w:val="auto"/>
               </w:rPr>
-              <w:t xml:space="preserve"> A, Nair TS, Diallo K, </w:t>
+              <w:t xml:space="preserve"> A, Nair TS, </w:t>
+            </w:r>
+            <w:proofErr w:type="spellStart"/>
+            <w:r>
+              <w:rPr>
+                <w:rFonts w:ascii="Amsi Pro SemiBold" w:hAnsi="Amsi Pro SemiBold"/>
+                <w:color w:val="auto"/>
+              </w:rPr>
+              <w:t>Diallo</w:t>
+            </w:r>
+            <w:proofErr w:type="spellEnd"/>
+            <w:r>
+              <w:rPr>
+                <w:rFonts w:ascii="Amsi Pro SemiBold" w:hAnsi="Amsi Pro SemiBold"/>
+                <w:color w:val="auto"/>
+              </w:rPr>
+              <w:t xml:space="preserve"> K, </w:t>
             </w:r>
             <w:proofErr w:type="spellStart"/>
             <w:r>
@@ -4073,7 +4091,15 @@
           <w:sz w:val="24"/>
           <w:szCs w:val="24"/>
         </w:rPr>
-        <w:t xml:space="preserve"> interativo. Para acessar estes artefatos, basta clicar nos ícones abaixo.</w:t>
+        <w:t xml:space="preserve"> interativo. Para acessar estes artefatos, basta clicar nos ícones aba</w:t>
+      </w:r>
+      <w:r>
+        <w:rPr>
+          <w:rFonts w:ascii="Amsi Pro SemiBold" w:hAnsi="Amsi Pro SemiBold"/>
+          <w:sz w:val="24"/>
+          <w:szCs w:val="24"/>
+        </w:rPr>
+        <w:t>ixo.</w:t>
       </w:r>
     </w:p>
     <w:bookmarkEnd w:id="5"/>
@@ -4171,7 +4197,7 @@
           <w:lang w:eastAsia="pt-BR"/>
         </w:rPr>
         <w:drawing>
-          <wp:inline distT="0" distB="0" distL="0" distR="0" wp14:anchorId="51F30A46" wp14:editId="01C39A15">
+          <wp:inline distT="0" distB="0" distL="0" distR="0" wp14:anchorId="51F30A46" wp14:editId="5517FE98">
             <wp:extent cx="5400040" cy="3150235"/>
             <wp:effectExtent l="0" t="0" r="48260" b="12065"/>
             <wp:docPr id="1822098448" name="Diagrama 2"/>
@@ -10555,6 +10581,8 @@
     <w:rsid w:val="000B419A"/>
     <w:rsid w:val="00201B4E"/>
     <w:rsid w:val="00530C3F"/>
+    <w:rsid w:val="005A6918"/>
+    <w:rsid w:val="007F34E4"/>
     <w:rsid w:val="009A2513"/>
     <w:rsid w:val="009B13CF"/>
     <w:rsid w:val="009B2D7C"/>
@@ -11045,10 +11073,6 @@
     <w:name w:val="3C5201D50C6C4B84882BDF83DE041C44"/>
     <w:rsid w:val="00EC6F3A"/>
   </w:style>
-  <w:style w:type="paragraph" w:customStyle="1" w:styleId="9518FAFB142B410787640AEA0A374AA1">
-    <w:name w:val="9518FAFB142B410787640AEA0A374AA1"/>
-    <w:rsid w:val="00EC6F3A"/>
-  </w:style>
   <w:style w:type="paragraph" w:customStyle="1" w:styleId="7ACE19DE6AF24DFBBFB71951D4398D3B">
     <w:name w:val="7ACE19DE6AF24DFBBFB71951D4398D3B"/>
     <w:rsid w:val="000B419A"/>

</xml_diff>